<commit_message>
updated resume with new professional project
</commit_message>
<xml_diff>
--- a/resources/Deniz Erten Resume.docx
+++ b/resources/Deniz Erten Resume.docx
@@ -1,6 +1,6 @@
 
 <file path=word/document.xml><?xml version="1.0" encoding="utf-8"?>
-<w:document xmlns:wpc="http://schemas.microsoft.com/office/word/2010/wordprocessingCanvas" xmlns:cx="http://schemas.microsoft.com/office/drawing/2014/chartex" xmlns:cx1="http://schemas.microsoft.com/office/drawing/2015/9/8/chartex" xmlns:cx2="http://schemas.microsoft.com/office/drawing/2015/10/21/chartex" xmlns:cx3="http://schemas.microsoft.com/office/drawing/2016/5/9/chartex" xmlns:cx4="http://schemas.microsoft.com/office/drawing/2016/5/10/chartex" xmlns:cx5="http://schemas.microsoft.com/office/drawing/2016/5/11/chartex" xmlns:cx6="http://schemas.microsoft.com/office/drawing/2016/5/12/chartex" xmlns:cx7="http://schemas.microsoft.com/office/drawing/2016/5/13/chartex" xmlns:cx8="http://schemas.microsoft.com/office/drawing/2016/5/14/chartex" xmlns:mc="http://schemas.openxmlformats.org/markup-compatibility/2006" xmlns:aink="http://schemas.microsoft.com/office/drawing/2016/ink" xmlns:am3d="http://schemas.microsoft.com/office/drawing/2017/model3d" xmlns:o="urn:schemas-microsoft-com:office:office" xmlns:oel="http://schemas.microsoft.com/office/2019/extlst" xmlns:r="http://schemas.openxmlformats.org/officeDocument/2006/relationships" xmlns:m="http://schemas.openxmlformats.org/officeDocument/2006/math" xmlns:v="urn:schemas-microsoft-com:vml" xmlns:wp14="http://schemas.microsoft.com/office/word/2010/wordprocessingDrawing" xmlns:wp="http://schemas.openxmlformats.org/drawingml/2006/wordprocessingDrawing" xmlns:w10="urn:schemas-microsoft-com:office:word" xmlns:w="http://schemas.openxmlformats.org/wordprocessingml/2006/main" xmlns:w14="http://schemas.microsoft.com/office/word/2010/wordml" xmlns:w15="http://schemas.microsoft.com/office/word/2012/wordml" xmlns:w16cex="http://schemas.microsoft.com/office/word/2018/wordml/cex" xmlns:w16cid="http://schemas.microsoft.com/office/word/2016/wordml/cid" xmlns:w16="http://schemas.microsoft.com/office/word/2018/wordml" xmlns:w16du="http://schemas.microsoft.com/office/word/2023/wordml/word16du" xmlns:w16sdtdh="http://schemas.microsoft.com/office/word/2020/wordml/sdtdatahash" xmlns:w16se="http://schemas.microsoft.com/office/word/2015/wordml/symex" xmlns:wpg="http://schemas.microsoft.com/office/word/2010/wordprocessingGroup" xmlns:wpi="http://schemas.microsoft.com/office/word/2010/wordprocessingInk" xmlns:wne="http://schemas.microsoft.com/office/word/2006/wordml" xmlns:wps="http://schemas.microsoft.com/office/word/2010/wordprocessingShape" mc:Ignorable="w14 w15 w16se w16cid w16 w16cex w16sdtdh w16du wp14">
+<w:document xmlns:wpc="http://schemas.microsoft.com/office/word/2010/wordprocessingCanvas" xmlns:cx="http://schemas.microsoft.com/office/drawing/2014/chartex" xmlns:cx1="http://schemas.microsoft.com/office/drawing/2015/9/8/chartex" xmlns:cx2="http://schemas.microsoft.com/office/drawing/2015/10/21/chartex" xmlns:cx3="http://schemas.microsoft.com/office/drawing/2016/5/9/chartex" xmlns:cx4="http://schemas.microsoft.com/office/drawing/2016/5/10/chartex" xmlns:cx5="http://schemas.microsoft.com/office/drawing/2016/5/11/chartex" xmlns:cx6="http://schemas.microsoft.com/office/drawing/2016/5/12/chartex" xmlns:cx7="http://schemas.microsoft.com/office/drawing/2016/5/13/chartex" xmlns:cx8="http://schemas.microsoft.com/office/drawing/2016/5/14/chartex" xmlns:mc="http://schemas.openxmlformats.org/markup-compatibility/2006" xmlns:aink="http://schemas.microsoft.com/office/drawing/2016/ink" xmlns:am3d="http://schemas.microsoft.com/office/drawing/2017/model3d" xmlns:o="urn:schemas-microsoft-com:office:office" xmlns:oel="http://schemas.microsoft.com/office/2019/extlst" xmlns:r="http://schemas.openxmlformats.org/officeDocument/2006/relationships" xmlns:m="http://schemas.openxmlformats.org/officeDocument/2006/math" xmlns:v="urn:schemas-microsoft-com:vml" xmlns:wp14="http://schemas.microsoft.com/office/word/2010/wordprocessingDrawing" xmlns:wp="http://schemas.openxmlformats.org/drawingml/2006/wordprocessingDrawing" xmlns:w10="urn:schemas-microsoft-com:office:word" xmlns:w="http://schemas.openxmlformats.org/wordprocessingml/2006/main" xmlns:w14="http://schemas.microsoft.com/office/word/2010/wordml" xmlns:w15="http://schemas.microsoft.com/office/word/2012/wordml" xmlns:w16cex="http://schemas.microsoft.com/office/word/2018/wordml/cex" xmlns:w16cid="http://schemas.microsoft.com/office/word/2016/wordml/cid" xmlns:w16="http://schemas.microsoft.com/office/word/2018/wordml" xmlns:w16du="http://schemas.microsoft.com/office/word/2023/wordml/word16du" xmlns:w16sdtdh="http://schemas.microsoft.com/office/word/2020/wordml/sdtdatahash" xmlns:w16sdtfl="http://schemas.microsoft.com/office/word/2024/wordml/sdtformatlock" xmlns:w16se="http://schemas.microsoft.com/office/word/2015/wordml/symex" xmlns:wpg="http://schemas.microsoft.com/office/word/2010/wordprocessingGroup" xmlns:wpi="http://schemas.microsoft.com/office/word/2010/wordprocessingInk" xmlns:wne="http://schemas.microsoft.com/office/word/2006/wordml" xmlns:wps="http://schemas.microsoft.com/office/word/2010/wordprocessingShape" mc:Ignorable="w14 w15 w16se w16cid w16 w16cex w16sdtdh w16sdtfl w16du wp14">
   <w:body>
     <w:p>
       <w:pPr>
@@ -298,7 +298,23 @@
           <w:sz w:val="20"/>
           <w:szCs w:val="20"/>
         </w:rPr>
-        <w:t xml:space="preserve">•Network architecture with Apache, IIS, HMail Server, FTP, SSH/SCP, DNS, DHCP, Firewall, and MySQL </w:t>
+        <w:t xml:space="preserve">•Network architecture with Apache, IIS, </w:t>
+      </w:r>
+      <w:proofErr w:type="spellStart"/>
+      <w:r>
+        <w:rPr>
+          <w:sz w:val="20"/>
+          <w:szCs w:val="20"/>
+        </w:rPr>
+        <w:t>HMail</w:t>
+      </w:r>
+      <w:proofErr w:type="spellEnd"/>
+      <w:r>
+        <w:rPr>
+          <w:sz w:val="20"/>
+          <w:szCs w:val="20"/>
+        </w:rPr>
+        <w:t xml:space="preserve"> Server, FTP, SSH/SCP, DNS, DHCP, Firewall, and MySQL </w:t>
       </w:r>
     </w:p>
     <w:p>
@@ -496,12 +512,21 @@
                 <w:szCs w:val="20"/>
               </w:rPr>
             </w:pPr>
+            <w:proofErr w:type="spellStart"/>
             <w:r>
               <w:rPr>
                 <w:sz w:val="20"/>
                 <w:szCs w:val="20"/>
               </w:rPr>
-              <w:t>Powershell Scripting</w:t>
+              <w:t>Powershell</w:t>
+            </w:r>
+            <w:proofErr w:type="spellEnd"/>
+            <w:r>
+              <w:rPr>
+                <w:sz w:val="20"/>
+                <w:szCs w:val="20"/>
+              </w:rPr>
+              <w:t xml:space="preserve"> Scripting</w:t>
             </w:r>
           </w:p>
           <w:p>
@@ -703,14 +728,7 @@
                 <w:sz w:val="20"/>
                 <w:szCs w:val="20"/>
               </w:rPr>
-              <w:t xml:space="preserve">C </w:t>
-            </w:r>
-            <w:r>
-              <w:rPr>
-                <w:sz w:val="20"/>
-                <w:szCs w:val="20"/>
-              </w:rPr>
-              <w:t>programming</w:t>
+              <w:t>C programming</w:t>
             </w:r>
           </w:p>
           <w:p>
@@ -887,6 +905,7 @@
                 <w:szCs w:val="20"/>
               </w:rPr>
             </w:pPr>
+            <w:proofErr w:type="spellStart"/>
             <w:r>
               <w:rPr>
                 <w:sz w:val="20"/>
@@ -894,6 +913,7 @@
               </w:rPr>
               <w:t>Javascript</w:t>
             </w:r>
+            <w:proofErr w:type="spellEnd"/>
           </w:p>
           <w:p>
             <w:pPr>
@@ -999,6 +1019,7 @@
                 <w:szCs w:val="20"/>
               </w:rPr>
             </w:pPr>
+            <w:proofErr w:type="spellStart"/>
             <w:r>
               <w:rPr>
                 <w:sz w:val="20"/>
@@ -1006,6 +1027,7 @@
               </w:rPr>
               <w:t>TCPdump</w:t>
             </w:r>
+            <w:proofErr w:type="spellEnd"/>
           </w:p>
           <w:p>
             <w:pPr>
@@ -1164,7 +1186,25 @@
           <w:sz w:val="20"/>
           <w:szCs w:val="20"/>
         </w:rPr>
-        <w:t>Co-Ex-Tec, A Division of Magna ., Concord, ON</w:t>
+        <w:t xml:space="preserve">Co-Ex-Tec, A Division of </w:t>
+      </w:r>
+      <w:proofErr w:type="gramStart"/>
+      <w:r>
+        <w:rPr>
+          <w:b/>
+          <w:sz w:val="20"/>
+          <w:szCs w:val="20"/>
+        </w:rPr>
+        <w:t>Magna .</w:t>
+      </w:r>
+      <w:proofErr w:type="gramEnd"/>
+      <w:r>
+        <w:rPr>
+          <w:b/>
+          <w:sz w:val="20"/>
+          <w:szCs w:val="20"/>
+        </w:rPr>
+        <w:t>, Concord, ON</w:t>
       </w:r>
     </w:p>
     <w:p>
@@ -1224,14 +1264,7 @@
           <w:sz w:val="20"/>
           <w:szCs w:val="20"/>
         </w:rPr>
-        <w:t xml:space="preserve">Responsible for development of automated tasks and systems as </w:t>
-      </w:r>
-      <w:r>
-        <w:rPr>
-          <w:sz w:val="20"/>
-          <w:szCs w:val="20"/>
-        </w:rPr>
-        <w:t>needed</w:t>
+        <w:t>Responsible for development of automated tasks and systems as needed</w:t>
       </w:r>
     </w:p>
     <w:p>
@@ -1508,7 +1541,23 @@
           <w:sz w:val="20"/>
           <w:szCs w:val="20"/>
         </w:rPr>
-        <w:t xml:space="preserve">Automated toner kiosk. Allowed end users to scan toner out as needed which updated a back end asset system which notified via email when toner was low in stock. </w:t>
+        <w:t xml:space="preserve">Automated toner kiosk. Allowed end users to scan toner out as needed which updated a </w:t>
+      </w:r>
+      <w:proofErr w:type="gramStart"/>
+      <w:r>
+        <w:rPr>
+          <w:sz w:val="20"/>
+          <w:szCs w:val="20"/>
+        </w:rPr>
+        <w:t>back end</w:t>
+      </w:r>
+      <w:proofErr w:type="gramEnd"/>
+      <w:r>
+        <w:rPr>
+          <w:sz w:val="20"/>
+          <w:szCs w:val="20"/>
+        </w:rPr>
+        <w:t xml:space="preserve"> asset system which notified via email when toner was low in stock. </w:t>
       </w:r>
     </w:p>
     <w:p>
@@ -1545,12 +1594,21 @@
           <w:szCs w:val="20"/>
         </w:rPr>
       </w:pPr>
-      <w:r>
-        <w:rPr>
-          <w:sz w:val="20"/>
-          <w:szCs w:val="20"/>
-        </w:rPr>
-        <w:t>Self service printer portal which allowed end users to choose from a list of available printers which when selected would send an email with a UNC link which when clicked would add the printer automatically to their computer.</w:t>
+      <w:proofErr w:type="spellStart"/>
+      <w:r>
+        <w:rPr>
+          <w:sz w:val="20"/>
+          <w:szCs w:val="20"/>
+        </w:rPr>
+        <w:t>Self service</w:t>
+      </w:r>
+      <w:proofErr w:type="spellEnd"/>
+      <w:r>
+        <w:rPr>
+          <w:sz w:val="20"/>
+          <w:szCs w:val="20"/>
+        </w:rPr>
+        <w:t xml:space="preserve"> printer portal which allowed end users to choose from a list of available printers which when selected would send an email with a UNC link which when clicked would add the printer automatically to their computer.</w:t>
       </w:r>
     </w:p>
     <w:p>
@@ -1591,8 +1649,17 @@
           <w:sz w:val="20"/>
           <w:szCs w:val="20"/>
         </w:rPr>
-        <w:t>Automated installation of non compliant</w:t>
-      </w:r>
+        <w:t xml:space="preserve">Automated installation of </w:t>
+      </w:r>
+      <w:proofErr w:type="spellStart"/>
+      <w:r>
+        <w:rPr>
+          <w:sz w:val="20"/>
+          <w:szCs w:val="20"/>
+        </w:rPr>
+        <w:t>non compliant</w:t>
+      </w:r>
+      <w:proofErr w:type="spellEnd"/>
       <w:r>
         <w:rPr>
           <w:sz w:val="20"/>
@@ -1639,7 +1706,32 @@
           <w:sz w:val="20"/>
           <w:szCs w:val="20"/>
         </w:rPr>
-        <w:t xml:space="preserve">Backend API interfacing with PDQ deploy to push software packages at a users request. </w:t>
+        <w:t xml:space="preserve">Backend API interfacing with PDQ deploy to push software packages at </w:t>
+      </w:r>
+      <w:proofErr w:type="spellStart"/>
+      <w:r>
+        <w:rPr>
+          <w:sz w:val="20"/>
+          <w:szCs w:val="20"/>
+        </w:rPr>
+        <w:t xml:space="preserve">a </w:t>
+      </w:r>
+      <w:proofErr w:type="gramStart"/>
+      <w:r>
+        <w:rPr>
+          <w:sz w:val="20"/>
+          <w:szCs w:val="20"/>
+        </w:rPr>
+        <w:t>users</w:t>
+      </w:r>
+      <w:proofErr w:type="spellEnd"/>
+      <w:proofErr w:type="gramEnd"/>
+      <w:r>
+        <w:rPr>
+          <w:sz w:val="20"/>
+          <w:szCs w:val="20"/>
+        </w:rPr>
+        <w:t xml:space="preserve"> request. </w:t>
       </w:r>
     </w:p>
     <w:p>
@@ -1808,6 +1900,41 @@
     </w:p>
     <w:p>
       <w:pPr>
+        <w:pStyle w:val="ListParagraph"/>
+        <w:rPr>
+          <w:sz w:val="20"/>
+          <w:szCs w:val="20"/>
+        </w:rPr>
+      </w:pPr>
+    </w:p>
+    <w:p>
+      <w:pPr>
+        <w:numPr>
+          <w:ilvl w:val="0"/>
+          <w:numId w:val="2"/>
+        </w:numPr>
+        <w:pBdr>
+          <w:top w:val="nil"/>
+          <w:left w:val="nil"/>
+          <w:bottom w:val="nil"/>
+          <w:right w:val="nil"/>
+          <w:between w:val="nil"/>
+        </w:pBdr>
+        <w:rPr>
+          <w:sz w:val="20"/>
+          <w:szCs w:val="20"/>
+        </w:rPr>
+      </w:pPr>
+      <w:r>
+        <w:rPr>
+          <w:sz w:val="20"/>
+          <w:szCs w:val="20"/>
+        </w:rPr>
+        <w:t xml:space="preserve">Led disaster recovery simulation of server room fire to plan and execute a disaster recovery plan interactively </w:t>
+      </w:r>
+    </w:p>
+    <w:p>
+      <w:pPr>
         <w:pBdr>
           <w:top w:val="nil"/>
           <w:left w:val="nil"/>
@@ -2018,7 +2145,7 @@
 </file>
 
 <file path=word/numbering.xml><?xml version="1.0" encoding="utf-8"?>
-<w:numbering xmlns:wpc="http://schemas.microsoft.com/office/word/2010/wordprocessingCanvas" xmlns:cx="http://schemas.microsoft.com/office/drawing/2014/chartex" xmlns:cx1="http://schemas.microsoft.com/office/drawing/2015/9/8/chartex" xmlns:cx2="http://schemas.microsoft.com/office/drawing/2015/10/21/chartex" xmlns:cx3="http://schemas.microsoft.com/office/drawing/2016/5/9/chartex" xmlns:cx4="http://schemas.microsoft.com/office/drawing/2016/5/10/chartex" xmlns:cx5="http://schemas.microsoft.com/office/drawing/2016/5/11/chartex" xmlns:cx6="http://schemas.microsoft.com/office/drawing/2016/5/12/chartex" xmlns:cx7="http://schemas.microsoft.com/office/drawing/2016/5/13/chartex" xmlns:cx8="http://schemas.microsoft.com/office/drawing/2016/5/14/chartex" xmlns:mc="http://schemas.openxmlformats.org/markup-compatibility/2006" xmlns:aink="http://schemas.microsoft.com/office/drawing/2016/ink" xmlns:am3d="http://schemas.microsoft.com/office/drawing/2017/model3d" xmlns:o="urn:schemas-microsoft-com:office:office" xmlns:oel="http://schemas.microsoft.com/office/2019/extlst" xmlns:r="http://schemas.openxmlformats.org/officeDocument/2006/relationships" xmlns:m="http://schemas.openxmlformats.org/officeDocument/2006/math" xmlns:v="urn:schemas-microsoft-com:vml" xmlns:wp14="http://schemas.microsoft.com/office/word/2010/wordprocessingDrawing" xmlns:wp="http://schemas.openxmlformats.org/drawingml/2006/wordprocessingDrawing" xmlns:w10="urn:schemas-microsoft-com:office:word" xmlns:w="http://schemas.openxmlformats.org/wordprocessingml/2006/main" xmlns:w14="http://schemas.microsoft.com/office/word/2010/wordml" xmlns:w15="http://schemas.microsoft.com/office/word/2012/wordml" xmlns:w16cex="http://schemas.microsoft.com/office/word/2018/wordml/cex" xmlns:w16cid="http://schemas.microsoft.com/office/word/2016/wordml/cid" xmlns:w16="http://schemas.microsoft.com/office/word/2018/wordml" xmlns:w16du="http://schemas.microsoft.com/office/word/2023/wordml/word16du" xmlns:w16sdtdh="http://schemas.microsoft.com/office/word/2020/wordml/sdtdatahash" xmlns:w16se="http://schemas.microsoft.com/office/word/2015/wordml/symex" xmlns:wpg="http://schemas.microsoft.com/office/word/2010/wordprocessingGroup" xmlns:wpi="http://schemas.microsoft.com/office/word/2010/wordprocessingInk" xmlns:wne="http://schemas.microsoft.com/office/word/2006/wordml" xmlns:wps="http://schemas.microsoft.com/office/word/2010/wordprocessingShape" mc:Ignorable="w14 w15 w16se w16cid w16 w16cex w16sdtdh w16du wp14">
+<w:numbering xmlns:wpc="http://schemas.microsoft.com/office/word/2010/wordprocessingCanvas" xmlns:cx="http://schemas.microsoft.com/office/drawing/2014/chartex" xmlns:cx1="http://schemas.microsoft.com/office/drawing/2015/9/8/chartex" xmlns:cx2="http://schemas.microsoft.com/office/drawing/2015/10/21/chartex" xmlns:cx3="http://schemas.microsoft.com/office/drawing/2016/5/9/chartex" xmlns:cx4="http://schemas.microsoft.com/office/drawing/2016/5/10/chartex" xmlns:cx5="http://schemas.microsoft.com/office/drawing/2016/5/11/chartex" xmlns:cx6="http://schemas.microsoft.com/office/drawing/2016/5/12/chartex" xmlns:cx7="http://schemas.microsoft.com/office/drawing/2016/5/13/chartex" xmlns:cx8="http://schemas.microsoft.com/office/drawing/2016/5/14/chartex" xmlns:mc="http://schemas.openxmlformats.org/markup-compatibility/2006" xmlns:aink="http://schemas.microsoft.com/office/drawing/2016/ink" xmlns:am3d="http://schemas.microsoft.com/office/drawing/2017/model3d" xmlns:o="urn:schemas-microsoft-com:office:office" xmlns:oel="http://schemas.microsoft.com/office/2019/extlst" xmlns:r="http://schemas.openxmlformats.org/officeDocument/2006/relationships" xmlns:m="http://schemas.openxmlformats.org/officeDocument/2006/math" xmlns:v="urn:schemas-microsoft-com:vml" xmlns:wp14="http://schemas.microsoft.com/office/word/2010/wordprocessingDrawing" xmlns:wp="http://schemas.openxmlformats.org/drawingml/2006/wordprocessingDrawing" xmlns:w10="urn:schemas-microsoft-com:office:word" xmlns:w="http://schemas.openxmlformats.org/wordprocessingml/2006/main" xmlns:w14="http://schemas.microsoft.com/office/word/2010/wordml" xmlns:w15="http://schemas.microsoft.com/office/word/2012/wordml" xmlns:w16cex="http://schemas.microsoft.com/office/word/2018/wordml/cex" xmlns:w16cid="http://schemas.microsoft.com/office/word/2016/wordml/cid" xmlns:w16="http://schemas.microsoft.com/office/word/2018/wordml" xmlns:w16du="http://schemas.microsoft.com/office/word/2023/wordml/word16du" xmlns:w16sdtdh="http://schemas.microsoft.com/office/word/2020/wordml/sdtdatahash" xmlns:w16sdtfl="http://schemas.microsoft.com/office/word/2024/wordml/sdtformatlock" xmlns:w16se="http://schemas.microsoft.com/office/word/2015/wordml/symex" xmlns:wpg="http://schemas.microsoft.com/office/word/2010/wordprocessingGroup" xmlns:wpi="http://schemas.microsoft.com/office/word/2010/wordprocessingInk" xmlns:wne="http://schemas.microsoft.com/office/word/2006/wordml" xmlns:wps="http://schemas.microsoft.com/office/word/2010/wordprocessingShape" mc:Ignorable="w14 w15 w16se w16cid w16 w16cex w16sdtdh w16sdtfl w16du wp14">
   <w:abstractNum w:abstractNumId="0" w15:restartNumberingAfterBreak="0">
     <w:nsid w:val="0D662D1D"/>
     <w:multiLevelType w:val="multilevel"/>
@@ -2951,7 +3078,7 @@
 </file>
 
 <file path=word/styles.xml><?xml version="1.0" encoding="utf-8"?>
-<w:styles xmlns:mc="http://schemas.openxmlformats.org/markup-compatibility/2006" xmlns:r="http://schemas.openxmlformats.org/officeDocument/2006/relationships" xmlns:w="http://schemas.openxmlformats.org/wordprocessingml/2006/main" xmlns:w14="http://schemas.microsoft.com/office/word/2010/wordml" xmlns:w15="http://schemas.microsoft.com/office/word/2012/wordml" xmlns:w16cex="http://schemas.microsoft.com/office/word/2018/wordml/cex" xmlns:w16cid="http://schemas.microsoft.com/office/word/2016/wordml/cid" xmlns:w16="http://schemas.microsoft.com/office/word/2018/wordml" xmlns:w16du="http://schemas.microsoft.com/office/word/2023/wordml/word16du" xmlns:w16sdtdh="http://schemas.microsoft.com/office/word/2020/wordml/sdtdatahash" xmlns:w16se="http://schemas.microsoft.com/office/word/2015/wordml/symex" mc:Ignorable="w14 w15 w16se w16cid w16 w16cex w16sdtdh w16du">
+<w:styles xmlns:mc="http://schemas.openxmlformats.org/markup-compatibility/2006" xmlns:r="http://schemas.openxmlformats.org/officeDocument/2006/relationships" xmlns:w="http://schemas.openxmlformats.org/wordprocessingml/2006/main" xmlns:w14="http://schemas.microsoft.com/office/word/2010/wordml" xmlns:w15="http://schemas.microsoft.com/office/word/2012/wordml" xmlns:w16cex="http://schemas.microsoft.com/office/word/2018/wordml/cex" xmlns:w16cid="http://schemas.microsoft.com/office/word/2016/wordml/cid" xmlns:w16="http://schemas.microsoft.com/office/word/2018/wordml" xmlns:w16du="http://schemas.microsoft.com/office/word/2023/wordml/word16du" xmlns:w16sdtdh="http://schemas.microsoft.com/office/word/2020/wordml/sdtdatahash" xmlns:w16sdtfl="http://schemas.microsoft.com/office/word/2024/wordml/sdtformatlock" xmlns:w16se="http://schemas.microsoft.com/office/word/2015/wordml/symex" mc:Ignorable="w14 w15 w16se w16cid w16 w16cex w16sdtdh w16sdtfl w16du">
   <w:docDefaults>
     <w:rPrDefault>
       <w:rPr>

</xml_diff>